<commit_message>
Importación inicial, reajuste BD
- Importación bd con csv inicial (cursos,profesores,alumnos)
- Cambios en bdd
- Ajuste código a cambios en bdd
</commit_message>
<xml_diff>
--- a/GestionPapeleoFCT-Back/public/Anexo0EmpresaIndra.docx
+++ b/GestionPapeleoFCT-Back/public/Anexo0EmpresaIndra.docx
@@ -410,7 +410,7 @@
                 <w:szCs w:val="21"/>
                 <w:lang w:val="es-ES_tradnl"/>
               </w:rPr>
-              <w:t>Sra Directora Lopez Lopez</w:t>
+              <w:t>Ana Bel?n Santos Caba?as</w:t>
             </w:r>
             <w:r>
               <w:rPr>
@@ -420,7 +420,7 @@
                 <w:szCs w:val="21"/>
                 <w:lang w:val="es-ES_tradnl"/>
               </w:rPr>
-              <w:t xml:space="preserve"> con D.N.I. 00 como Director/a del centro docente</w:t>
+              <w:t xml:space="preserve"> con D.N.I. 05664525Q como Director/a del centro docente</w:t>
             </w:r>
             <w:r>
               <w:rPr>
@@ -479,7 +479,7 @@
                 <w:szCs w:val="21"/>
                 <w:lang w:val="es-ES_tradnl"/>
               </w:rPr>
-              <w:t xml:space="preserve"> 11111X </w:t>
+              <w:t xml:space="preserve"> 13002691 </w:t>
             </w:r>
             <w:r>
               <w:rPr>
@@ -512,7 +512,7 @@
                 <w:szCs w:val="21"/>
                 <w:lang w:val="es-ES_tradnl" w:bidi="ar-SA"/>
               </w:rPr>
-              <w:t xml:space="preserve"> Calle Manzana</w:t>
+              <w:t xml:space="preserve"> Paseo de San Gregorio, 82b</w:t>
             </w:r>
             <w:r>
               <w:rPr>
@@ -534,7 +534,7 @@
                 <w:szCs w:val="21"/>
                 <w:lang w:val="es-ES_tradnl"/>
               </w:rPr>
-              <w:t>C.P. 13570, con C.I.F.</w:t>
+              <w:t>C.P. 13500, con C.I.F.</w:t>
             </w:r>
             <w:r>
               <w:rPr>
@@ -547,7 +547,7 @@
                 <w:szCs w:val="21"/>
                 <w:lang w:val="es-ES_tradnl" w:bidi="ar-SA"/>
               </w:rPr>
-              <w:t xml:space="preserve"> 11111</w:t>
+              <w:t xml:space="preserve"> S1300166D</w:t>
             </w:r>
             <w:r>
               <w:rPr>
@@ -569,7 +569,7 @@
                 <w:szCs w:val="21"/>
                 <w:lang w:val="es-ES_tradnl"/>
               </w:rPr>
-              <w:t>Teléfono 999999999 e-mail cifpvirgendegracia@gmail.com.</w:t>
+              <w:t>Teléfono 926426250 e-mail cifpvirgendegracia@gmail.com.</w:t>
             </w:r>
           </w:p>
           <w:p>
@@ -676,7 +676,7 @@
                 <w:szCs w:val="21"/>
                 <w:lang w:val="es-ES_tradnl" w:bidi="ar-SA"/>
               </w:rPr>
-              <w:t xml:space="preserve">Pepito </w:t>
+              <w:t xml:space="preserve">Indra_Rep </w:t>
             </w:r>
             <w:r>
               <w:rPr>
@@ -686,7 +686,7 @@
                 <w:szCs w:val="21"/>
                 <w:lang w:val="es-ES_tradnl"/>
               </w:rPr>
-              <w:t xml:space="preserve">con D.N.I. 123A como representante legal de la Empresa/Agrupación de empresas, Entidad colaboradora </w:t>
+              <w:t xml:space="preserve">con D.N.I. 11 como representante legal de la Empresa/Agrupación de empresas, Entidad colaboradora </w:t>
             </w:r>
             <w:r>
               <w:rPr>
@@ -760,7 +760,7 @@
                 <w:szCs w:val="21"/>
                 <w:lang w:val="es-ES_tradnl" w:bidi="ar-SA"/>
               </w:rPr>
-              <w:t>Calle x</w:t>
+              <w:t>Ronda de Toledo, s/n</w:t>
             </w:r>
             <w:r>
               <w:rPr>
@@ -781,7 +781,7 @@
                 <w:szCs w:val="21"/>
                 <w:lang w:val="es-ES_tradnl" w:bidi="ar-SA"/>
               </w:rPr>
-              <w:t>1111</w:t>
+              <w:t>13005</w:t>
             </w:r>
             <w:r>
               <w:rPr>
@@ -802,7 +802,7 @@
                 <w:szCs w:val="21"/>
                 <w:lang w:val="es-ES_tradnl" w:bidi="ar-SA"/>
               </w:rPr>
-              <w:t>1111</w:t>
+              <w:t>B84065820</w:t>
             </w:r>
             <w:r>
               <w:rPr>
@@ -823,7 +823,7 @@
                 <w:szCs w:val="21"/>
                 <w:lang w:val="es-ES_tradnl" w:bidi="ar-SA"/>
               </w:rPr>
-              <w:t>999999999</w:t>
+              <w:t>926270800</w:t>
             </w:r>
             <w:r>
               <w:rPr>
@@ -844,7 +844,7 @@
                 <w:szCs w:val="21"/>
                 <w:lang w:val="es-ES_tradnl" w:bidi="ar-SA"/>
               </w:rPr>
-              <w:t>indra@gmail.com</w:t>
+              <w:t>indra@indra.es</w:t>
             </w:r>
             <w:r>
               <w:rPr>

</xml_diff>